<commit_message>
Update Meeting Minutes with additional information
</commit_message>
<xml_diff>
--- a/Management/Meeting Minutes/(26-10-16) Week 4.docx
+++ b/Management/Meeting Minutes/(26-10-16) Week 4.docx
@@ -944,17 +944,7 @@
           <w:noProof/>
           <w:sz w:val="20"/>
         </w:rPr>
-        <w:t>Ionut failed to complete his work this week, when asked why, he explained that the laptop he was going to order onlin</w:t>
-      </w:r>
-      <w:bookmarkStart w:id="0" w:name="_GoBack"/>
-      <w:bookmarkEnd w:id="0"/>
-      <w:r>
-        <w:rPr>
-          <w:rFonts w:ascii="Arial" w:hAnsi="Arial" w:cs="Arial"/>
-          <w:noProof/>
-          <w:sz w:val="20"/>
-        </w:rPr>
-        <w:t>e was out of stock. When questioned about his excuses he proceeded to state that the first year at university “doesn’t really count” and show little consideration for the project and its procedures. After much discussion Ionut said that he will make up for this loss of time by taking an additional task for the following week.</w:t>
+        <w:t>Ionut failed to complete his work this week, when asked why, he explained that the laptop he was going to order online was out of stock. When questioned about his excuses he proceeded to state that the first year at university “doesn’t really count” and show little consideration for the project and its procedures. After much discussion Ionut said that he will make up for this loss of time by taking an additional task for the following week.</w:t>
       </w:r>
       <w:r>
         <w:rPr>
@@ -1005,6 +995,36 @@
         </w:rPr>
         <w:t xml:space="preserve"> task as of yet.</w:t>
       </w:r>
+    </w:p>
+    <w:p>
+      <w:pPr>
+        <w:pStyle w:val="ListParagraph"/>
+        <w:ind w:left="1080"/>
+        <w:rPr>
+          <w:rFonts w:ascii="Arial" w:hAnsi="Arial" w:cs="Arial"/>
+          <w:sz w:val="20"/>
+        </w:rPr>
+      </w:pPr>
+    </w:p>
+    <w:p>
+      <w:pPr>
+        <w:pStyle w:val="ListParagraph"/>
+        <w:numPr>
+          <w:ilvl w:val="0"/>
+          <w:numId w:val="6"/>
+        </w:numPr>
+        <w:rPr>
+          <w:rFonts w:ascii="Arial" w:hAnsi="Arial" w:cs="Arial"/>
+          <w:sz w:val="20"/>
+        </w:rPr>
+      </w:pPr>
+      <w:r>
+        <w:rPr>
+          <w:rFonts w:ascii="Arial" w:hAnsi="Arial" w:cs="Arial"/>
+          <w:sz w:val="20"/>
+        </w:rPr>
+        <w:t>We decided to prioritise creating the platform assets and mini game for the first level thought the following sprint. The aim is to have most or all of the content for level one completed.</w:t>
+      </w:r>
       <w:r>
         <w:rPr>
           <w:rFonts w:ascii="Arial" w:hAnsi="Arial" w:cs="Arial"/>
@@ -1012,6 +1032,8 @@
         </w:rPr>
         <w:br/>
       </w:r>
+      <w:bookmarkStart w:id="0" w:name="_GoBack"/>
+      <w:bookmarkEnd w:id="0"/>
     </w:p>
     <w:p>
       <w:pPr>
@@ -2398,7 +2420,7 @@
 </file>
 
 <file path=customXml/itemProps1.xml><?xml version="1.0" encoding="utf-8"?>
-<ds:datastoreItem xmlns:ds="http://schemas.openxmlformats.org/officeDocument/2006/customXml" ds:itemID="{A3D2CAB8-5E69-4814-9134-B9FC84FF3168}">
+<ds:datastoreItem xmlns:ds="http://schemas.openxmlformats.org/officeDocument/2006/customXml" ds:itemID="{CE4223DF-A9F7-4E91-831F-A75429A3AE29}">
   <ds:schemaRefs>
     <ds:schemaRef ds:uri="http://schemas.openxmlformats.org/officeDocument/2006/bibliography"/>
   </ds:schemaRefs>

</xml_diff>